<commit_message>
Changed color of second part of title
</commit_message>
<xml_diff>
--- a/log_CSS-6_Internet.docx
+++ b/log_CSS-6_Internet.docx
@@ -444,9 +444,160 @@
       <w:r>
         <w:t xml:space="preserve">: </w:t>
       </w:r>
+      <w:r>
+        <w:t>Title</w:t>
+      </w:r>
+    </w:p>
+    <w:p>
+      <w:pPr>
+        <w:pStyle w:val="NoSpacing"/>
+        <w:ind w:left="2160" w:firstLine="720"/>
+      </w:pPr>
+      <w:r>
+        <w:rPr>
+          <w:b/>
+        </w:rPr>
+        <w:t>TODO</w:t>
+      </w:r>
+      <w:r>
+        <w:t>:</w:t>
+      </w:r>
+    </w:p>
+    <w:p>
+      <w:r>
+        <w:br w:type="page"/>
+      </w:r>
+    </w:p>
+    <w:p>
+      <w:r>
+        <w:rPr>
+          <w:noProof/>
+        </w:rPr>
+        <w:lastRenderedPageBreak/>
+        <w:drawing>
+          <wp:inline distT="0" distB="0" distL="0" distR="0">
+            <wp:extent cx="5933440" cy="918845"/>
+            <wp:effectExtent l="0" t="0" r="0" b="0"/>
+            <wp:docPr id="4" name="Picture 4"/>
+            <wp:cNvGraphicFramePr>
+              <a:graphicFrameLocks xmlns:a="http://schemas.openxmlformats.org/drawingml/2006/main" noChangeAspect="1"/>
+            </wp:cNvGraphicFramePr>
+            <a:graphic xmlns:a="http://schemas.openxmlformats.org/drawingml/2006/main">
+              <a:graphicData uri="http://schemas.openxmlformats.org/drawingml/2006/picture">
+                <pic:pic xmlns:pic="http://schemas.openxmlformats.org/drawingml/2006/picture">
+                  <pic:nvPicPr>
+                    <pic:cNvPr id="0" name="Picture 4"/>
+                    <pic:cNvPicPr>
+                      <a:picLocks noChangeAspect="1" noChangeArrowheads="1"/>
+                    </pic:cNvPicPr>
+                  </pic:nvPicPr>
+                  <pic:blipFill>
+                    <a:blip r:embed="rId7">
+                      <a:extLst>
+                        <a:ext uri="{28A0092B-C50C-407E-A947-70E740481C1C}">
+                          <a14:useLocalDpi xmlns:a14="http://schemas.microsoft.com/office/drawing/2010/main" val="0"/>
+                        </a:ext>
+                      </a:extLst>
+                    </a:blip>
+                    <a:srcRect/>
+                    <a:stretch>
+                      <a:fillRect/>
+                    </a:stretch>
+                  </pic:blipFill>
+                  <pic:spPr bwMode="auto">
+                    <a:xfrm>
+                      <a:off x="0" y="0"/>
+                      <a:ext cx="5933440" cy="918845"/>
+                    </a:xfrm>
+                    <a:prstGeom prst="rect">
+                      <a:avLst/>
+                    </a:prstGeom>
+                    <a:noFill/>
+                    <a:ln>
+                      <a:noFill/>
+                    </a:ln>
+                  </pic:spPr>
+                </pic:pic>
+              </a:graphicData>
+            </a:graphic>
+          </wp:inline>
+        </w:drawing>
+      </w:r>
+    </w:p>
+    <w:p>
+      <w:pPr>
+        <w:pStyle w:val="NoSpacing"/>
+      </w:pPr>
+      <w:r>
+        <w:rPr>
+          <w:b/>
+        </w:rPr>
+        <w:t>Local</w:t>
+      </w:r>
+      <w:r>
+        <w:t xml:space="preserve">: </w:t>
+      </w:r>
+      <w:r>
+        <w:t>D:\dev\CSS-6_Internet</w:t>
+      </w:r>
+    </w:p>
+    <w:p>
+      <w:pPr>
+        <w:pStyle w:val="NoSpacing"/>
+        <w:ind w:firstLine="720"/>
+      </w:pPr>
+      <w:r>
+        <w:rPr>
+          <w:b/>
+        </w:rPr>
+        <w:t>Repo</w:t>
+      </w:r>
+      <w:r>
+        <w:t xml:space="preserve">: </w:t>
+      </w:r>
+      <w:r>
+        <w:t>CSS-6_Internet</w:t>
+      </w:r>
+      <w:r>
+        <w:tab/>
+      </w:r>
+    </w:p>
+    <w:p>
+      <w:pPr>
+        <w:pStyle w:val="NoSpacing"/>
+        <w:ind w:left="720" w:firstLine="720"/>
+      </w:pPr>
+      <w:r>
+        <w:rPr>
+          <w:b/>
+        </w:rPr>
+        <w:t>Branch</w:t>
+      </w:r>
+      <w:r>
+        <w:t>:</w:t>
+      </w:r>
+      <w:r>
+        <w:tab/>
+        <w:t>Master</w:t>
+      </w:r>
+    </w:p>
+    <w:p>
+      <w:pPr>
+        <w:pStyle w:val="NoSpacing"/>
+        <w:ind w:left="1440" w:firstLine="720"/>
+      </w:pPr>
+      <w:r>
+        <w:rPr>
+          <w:b/>
+        </w:rPr>
+        <w:t>Commit</w:t>
+      </w:r>
+      <w:r>
+        <w:t xml:space="preserve">: </w:t>
+      </w:r>
       <w:bookmarkStart w:id="0" w:name="_GoBack"/>
       <w:r>
-        <w:t>Title</w:t>
+        <w:t>Changed color of second part of title</w:t>
       </w:r>
       <w:bookmarkEnd w:id="0"/>
     </w:p>

</xml_diff>

<commit_message>
Added two cols in main section.
</commit_message>
<xml_diff>
--- a/log_CSS-6_Internet.docx
+++ b/log_CSS-6_Internet.docx
@@ -595,9 +595,164 @@
       <w:r>
         <w:t xml:space="preserve">: </w:t>
       </w:r>
+      <w:r>
+        <w:t>Changed color of second part of title</w:t>
+      </w:r>
+    </w:p>
+    <w:p>
+      <w:pPr>
+        <w:pStyle w:val="NoSpacing"/>
+        <w:ind w:left="2160" w:firstLine="720"/>
+      </w:pPr>
+      <w:r>
+        <w:rPr>
+          <w:b/>
+        </w:rPr>
+        <w:t>TODO</w:t>
+      </w:r>
+      <w:r>
+        <w:t>:</w:t>
+      </w:r>
+    </w:p>
+    <w:p/>
+    <w:p>
+      <w:r>
+        <w:br w:type="page"/>
+      </w:r>
+    </w:p>
+    <w:p>
+      <w:r>
+        <w:rPr>
+          <w:noProof/>
+        </w:rPr>
+        <w:lastRenderedPageBreak/>
+        <w:drawing>
+          <wp:inline distT="0" distB="0" distL="0" distR="0">
+            <wp:extent cx="5941695" cy="5072380"/>
+            <wp:effectExtent l="0" t="0" r="1905" b="0"/>
+            <wp:docPr id="5" name="Picture 5"/>
+            <wp:cNvGraphicFramePr>
+              <a:graphicFrameLocks xmlns:a="http://schemas.openxmlformats.org/drawingml/2006/main" noChangeAspect="1"/>
+            </wp:cNvGraphicFramePr>
+            <a:graphic xmlns:a="http://schemas.openxmlformats.org/drawingml/2006/main">
+              <a:graphicData uri="http://schemas.openxmlformats.org/drawingml/2006/picture">
+                <pic:pic xmlns:pic="http://schemas.openxmlformats.org/drawingml/2006/picture">
+                  <pic:nvPicPr>
+                    <pic:cNvPr id="0" name="Picture 5"/>
+                    <pic:cNvPicPr>
+                      <a:picLocks noChangeAspect="1" noChangeArrowheads="1"/>
+                    </pic:cNvPicPr>
+                  </pic:nvPicPr>
+                  <pic:blipFill>
+                    <a:blip r:embed="rId8">
+                      <a:extLst>
+                        <a:ext uri="{28A0092B-C50C-407E-A947-70E740481C1C}">
+                          <a14:useLocalDpi xmlns:a14="http://schemas.microsoft.com/office/drawing/2010/main" val="0"/>
+                        </a:ext>
+                      </a:extLst>
+                    </a:blip>
+                    <a:srcRect/>
+                    <a:stretch>
+                      <a:fillRect/>
+                    </a:stretch>
+                  </pic:blipFill>
+                  <pic:spPr bwMode="auto">
+                    <a:xfrm>
+                      <a:off x="0" y="0"/>
+                      <a:ext cx="5941695" cy="5072380"/>
+                    </a:xfrm>
+                    <a:prstGeom prst="rect">
+                      <a:avLst/>
+                    </a:prstGeom>
+                    <a:noFill/>
+                    <a:ln>
+                      <a:noFill/>
+                    </a:ln>
+                  </pic:spPr>
+                </pic:pic>
+              </a:graphicData>
+            </a:graphic>
+          </wp:inline>
+        </w:drawing>
+      </w:r>
+    </w:p>
+    <w:p>
+      <w:pPr>
+        <w:pStyle w:val="NoSpacing"/>
+      </w:pPr>
+      <w:r>
+        <w:rPr>
+          <w:b/>
+        </w:rPr>
+        <w:t>Local</w:t>
+      </w:r>
+      <w:r>
+        <w:t xml:space="preserve">: </w:t>
+      </w:r>
+      <w:r>
+        <w:t>D:\dev\CSS-6_Internet</w:t>
+      </w:r>
+    </w:p>
+    <w:p>
+      <w:pPr>
+        <w:pStyle w:val="NoSpacing"/>
+        <w:ind w:firstLine="720"/>
+      </w:pPr>
+      <w:r>
+        <w:rPr>
+          <w:b/>
+        </w:rPr>
+        <w:t>Repo</w:t>
+      </w:r>
+      <w:r>
+        <w:t xml:space="preserve">: </w:t>
+      </w:r>
+      <w:r>
+        <w:t>CSS-6_Internet</w:t>
+      </w:r>
+      <w:r>
+        <w:tab/>
+      </w:r>
+    </w:p>
+    <w:p>
+      <w:pPr>
+        <w:pStyle w:val="NoSpacing"/>
+        <w:ind w:left="720" w:firstLine="720"/>
+      </w:pPr>
+      <w:r>
+        <w:rPr>
+          <w:b/>
+        </w:rPr>
+        <w:t>Branch</w:t>
+      </w:r>
+      <w:r>
+        <w:t>:</w:t>
+      </w:r>
+      <w:r>
+        <w:tab/>
+        <w:t>Master</w:t>
+      </w:r>
+    </w:p>
+    <w:p>
+      <w:pPr>
+        <w:pStyle w:val="NoSpacing"/>
+        <w:ind w:left="1440" w:firstLine="720"/>
+      </w:pPr>
+      <w:r>
+        <w:rPr>
+          <w:b/>
+        </w:rPr>
+        <w:t>Commit</w:t>
+      </w:r>
+      <w:r>
+        <w:t xml:space="preserve">: </w:t>
+      </w:r>
       <w:bookmarkStart w:id="0" w:name="_GoBack"/>
       <w:r>
-        <w:t>Changed color of second part of title</w:t>
+        <w:t>Added</w:t>
+      </w:r>
+      <w:r>
+        <w:t xml:space="preserve"> two cols in main section.</w:t>
       </w:r>
       <w:bookmarkEnd w:id="0"/>
     </w:p>

</xml_diff>

<commit_message>
Added text in left column.
</commit_message>
<xml_diff>
--- a/log_CSS-6_Internet.docx
+++ b/log_CSS-6_Internet.docx
@@ -747,14 +747,213 @@
       <w:r>
         <w:t xml:space="preserve">: </w:t>
       </w:r>
+      <w:r>
+        <w:t>Added</w:t>
+      </w:r>
+      <w:r>
+        <w:t xml:space="preserve"> two cols in main section.</w:t>
+      </w:r>
+    </w:p>
+    <w:p>
+      <w:pPr>
+        <w:pStyle w:val="NoSpacing"/>
+        <w:ind w:left="2160" w:firstLine="720"/>
+      </w:pPr>
+      <w:r>
+        <w:rPr>
+          <w:b/>
+        </w:rPr>
+        <w:t>TODO</w:t>
+      </w:r>
+      <w:r>
+        <w:t>:</w:t>
+      </w:r>
+    </w:p>
+    <w:p>
+      <w:r>
+        <w:rPr>
+          <w:noProof/>
+        </w:rPr>
+        <w:lastRenderedPageBreak/>
+        <w:drawing>
+          <wp:inline distT="0" distB="0" distL="0" distR="0">
+            <wp:extent cx="2875339" cy="2717084"/>
+            <wp:effectExtent l="0" t="0" r="1270" b="7620"/>
+            <wp:docPr id="6" name="Picture 6"/>
+            <wp:cNvGraphicFramePr>
+              <a:graphicFrameLocks xmlns:a="http://schemas.openxmlformats.org/drawingml/2006/main" noChangeAspect="1"/>
+            </wp:cNvGraphicFramePr>
+            <a:graphic xmlns:a="http://schemas.openxmlformats.org/drawingml/2006/main">
+              <a:graphicData uri="http://schemas.openxmlformats.org/drawingml/2006/picture">
+                <pic:pic xmlns:pic="http://schemas.openxmlformats.org/drawingml/2006/picture">
+                  <pic:nvPicPr>
+                    <pic:cNvPr id="0" name="Picture 6"/>
+                    <pic:cNvPicPr>
+                      <a:picLocks noChangeAspect="1" noChangeArrowheads="1"/>
+                    </pic:cNvPicPr>
+                  </pic:nvPicPr>
+                  <pic:blipFill>
+                    <a:blip r:embed="rId9" cstate="print">
+                      <a:extLst>
+                        <a:ext uri="{28A0092B-C50C-407E-A947-70E740481C1C}">
+                          <a14:useLocalDpi xmlns:a14="http://schemas.microsoft.com/office/drawing/2010/main" val="0"/>
+                        </a:ext>
+                      </a:extLst>
+                    </a:blip>
+                    <a:srcRect/>
+                    <a:stretch>
+                      <a:fillRect/>
+                    </a:stretch>
+                  </pic:blipFill>
+                  <pic:spPr bwMode="auto">
+                    <a:xfrm>
+                      <a:off x="0" y="0"/>
+                      <a:ext cx="2891983" cy="2732812"/>
+                    </a:xfrm>
+                    <a:prstGeom prst="rect">
+                      <a:avLst/>
+                    </a:prstGeom>
+                    <a:noFill/>
+                    <a:ln>
+                      <a:noFill/>
+                    </a:ln>
+                  </pic:spPr>
+                </pic:pic>
+              </a:graphicData>
+            </a:graphic>
+          </wp:inline>
+        </w:drawing>
+      </w:r>
+      <w:r>
+        <w:rPr>
+          <w:noProof/>
+        </w:rPr>
+        <w:drawing>
+          <wp:inline distT="0" distB="0" distL="0" distR="0">
+            <wp:extent cx="2885910" cy="2723972"/>
+            <wp:effectExtent l="0" t="0" r="0" b="635"/>
+            <wp:docPr id="7" name="Picture 7"/>
+            <wp:cNvGraphicFramePr>
+              <a:graphicFrameLocks xmlns:a="http://schemas.openxmlformats.org/drawingml/2006/main" noChangeAspect="1"/>
+            </wp:cNvGraphicFramePr>
+            <a:graphic xmlns:a="http://schemas.openxmlformats.org/drawingml/2006/main">
+              <a:graphicData uri="http://schemas.openxmlformats.org/drawingml/2006/picture">
+                <pic:pic xmlns:pic="http://schemas.openxmlformats.org/drawingml/2006/picture">
+                  <pic:nvPicPr>
+                    <pic:cNvPr id="0" name="Picture 7"/>
+                    <pic:cNvPicPr>
+                      <a:picLocks noChangeAspect="1" noChangeArrowheads="1"/>
+                    </pic:cNvPicPr>
+                  </pic:nvPicPr>
+                  <pic:blipFill>
+                    <a:blip r:embed="rId10" cstate="print">
+                      <a:extLst>
+                        <a:ext uri="{28A0092B-C50C-407E-A947-70E740481C1C}">
+                          <a14:useLocalDpi xmlns:a14="http://schemas.microsoft.com/office/drawing/2010/main" val="0"/>
+                        </a:ext>
+                      </a:extLst>
+                    </a:blip>
+                    <a:srcRect/>
+                    <a:stretch>
+                      <a:fillRect/>
+                    </a:stretch>
+                  </pic:blipFill>
+                  <pic:spPr bwMode="auto">
+                    <a:xfrm>
+                      <a:off x="0" y="0"/>
+                      <a:ext cx="2903668" cy="2740734"/>
+                    </a:xfrm>
+                    <a:prstGeom prst="rect">
+                      <a:avLst/>
+                    </a:prstGeom>
+                    <a:noFill/>
+                    <a:ln>
+                      <a:noFill/>
+                    </a:ln>
+                  </pic:spPr>
+                </pic:pic>
+              </a:graphicData>
+            </a:graphic>
+          </wp:inline>
+        </w:drawing>
+      </w:r>
       <w:bookmarkStart w:id="0" w:name="_GoBack"/>
-      <w:r>
-        <w:t>Added</w:t>
-      </w:r>
-      <w:r>
-        <w:t xml:space="preserve"> two cols in main section.</w:t>
-      </w:r>
       <w:bookmarkEnd w:id="0"/>
+    </w:p>
+    <w:p>
+      <w:pPr>
+        <w:pStyle w:val="NoSpacing"/>
+      </w:pPr>
+      <w:r>
+        <w:rPr>
+          <w:b/>
+        </w:rPr>
+        <w:t>Local</w:t>
+      </w:r>
+      <w:r>
+        <w:t xml:space="preserve">: </w:t>
+      </w:r>
+      <w:r>
+        <w:t>D:\dev\CSS-6_Internet</w:t>
+      </w:r>
+    </w:p>
+    <w:p>
+      <w:pPr>
+        <w:pStyle w:val="NoSpacing"/>
+        <w:ind w:firstLine="720"/>
+      </w:pPr>
+      <w:r>
+        <w:rPr>
+          <w:b/>
+        </w:rPr>
+        <w:t>Repo</w:t>
+      </w:r>
+      <w:r>
+        <w:t xml:space="preserve">: </w:t>
+      </w:r>
+      <w:r>
+        <w:t>CSS-6_Internet</w:t>
+      </w:r>
+      <w:r>
+        <w:tab/>
+      </w:r>
+    </w:p>
+    <w:p>
+      <w:pPr>
+        <w:pStyle w:val="NoSpacing"/>
+        <w:ind w:left="720" w:firstLine="720"/>
+      </w:pPr>
+      <w:r>
+        <w:rPr>
+          <w:b/>
+        </w:rPr>
+        <w:t>Branch</w:t>
+      </w:r>
+      <w:r>
+        <w:t>:</w:t>
+      </w:r>
+      <w:r>
+        <w:tab/>
+        <w:t>Master</w:t>
+      </w:r>
+    </w:p>
+    <w:p>
+      <w:pPr>
+        <w:pStyle w:val="NoSpacing"/>
+        <w:ind w:left="1440" w:firstLine="720"/>
+      </w:pPr>
+      <w:r>
+        <w:rPr>
+          <w:b/>
+        </w:rPr>
+        <w:t>Commit</w:t>
+      </w:r>
+      <w:r>
+        <w:t xml:space="preserve">: </w:t>
+      </w:r>
+      <w:r>
+        <w:t>Added text in left column.</w:t>
+      </w:r>
     </w:p>
     <w:p>
       <w:pPr>

</xml_diff>

<commit_message>
Added links in left column.
</commit_message>
<xml_diff>
--- a/log_CSS-6_Internet.docx
+++ b/log_CSS-6_Internet.docx
@@ -877,100 +877,213 @@
           </wp:inline>
         </w:drawing>
       </w:r>
+    </w:p>
+    <w:p>
+      <w:pPr>
+        <w:pStyle w:val="NoSpacing"/>
+      </w:pPr>
+      <w:r>
+        <w:rPr>
+          <w:b/>
+        </w:rPr>
+        <w:t>Local</w:t>
+      </w:r>
+      <w:r>
+        <w:t xml:space="preserve">: </w:t>
+      </w:r>
+      <w:r>
+        <w:t>D:\dev\CSS-6_Internet</w:t>
+      </w:r>
+    </w:p>
+    <w:p>
+      <w:pPr>
+        <w:pStyle w:val="NoSpacing"/>
+        <w:ind w:firstLine="720"/>
+      </w:pPr>
+      <w:r>
+        <w:rPr>
+          <w:b/>
+        </w:rPr>
+        <w:t>Repo</w:t>
+      </w:r>
+      <w:r>
+        <w:t xml:space="preserve">: </w:t>
+      </w:r>
+      <w:r>
+        <w:t>CSS-6_Internet</w:t>
+      </w:r>
+      <w:r>
+        <w:tab/>
+      </w:r>
+    </w:p>
+    <w:p>
+      <w:pPr>
+        <w:pStyle w:val="NoSpacing"/>
+        <w:ind w:left="720" w:firstLine="720"/>
+      </w:pPr>
+      <w:r>
+        <w:rPr>
+          <w:b/>
+        </w:rPr>
+        <w:t>Branch</w:t>
+      </w:r>
+      <w:r>
+        <w:t>:</w:t>
+      </w:r>
+      <w:r>
+        <w:tab/>
+        <w:t>Master</w:t>
+      </w:r>
+    </w:p>
+    <w:p>
+      <w:pPr>
+        <w:pStyle w:val="NoSpacing"/>
+        <w:ind w:left="1440" w:firstLine="720"/>
+      </w:pPr>
+      <w:r>
+        <w:rPr>
+          <w:b/>
+        </w:rPr>
+        <w:t>Commit</w:t>
+      </w:r>
+      <w:r>
+        <w:t xml:space="preserve">: </w:t>
+      </w:r>
+      <w:r>
+        <w:t>Added text in left column.</w:t>
+      </w:r>
+    </w:p>
+    <w:p>
+      <w:pPr>
+        <w:pStyle w:val="NoSpacing"/>
+        <w:ind w:left="2160" w:firstLine="720"/>
+      </w:pPr>
+      <w:r>
+        <w:rPr>
+          <w:b/>
+        </w:rPr>
+        <w:t>TODO</w:t>
+      </w:r>
+      <w:r>
+        <w:t>:</w:t>
+      </w:r>
+    </w:p>
+    <w:p>
+      <w:r>
+        <w:br w:type="page"/>
+      </w:r>
+    </w:p>
+    <w:p>
+      <w:r>
+        <w:rPr>
+          <w:noProof/>
+        </w:rPr>
+        <w:lastRenderedPageBreak/>
+        <w:drawing>
+          <wp:inline distT="0" distB="0" distL="0" distR="0">
+            <wp:extent cx="2969895" cy="2490971"/>
+            <wp:effectExtent l="0" t="0" r="1905" b="5080"/>
+            <wp:docPr id="8" name="Picture 8"/>
+            <wp:cNvGraphicFramePr>
+              <a:graphicFrameLocks xmlns:a="http://schemas.openxmlformats.org/drawingml/2006/main" noChangeAspect="1"/>
+            </wp:cNvGraphicFramePr>
+            <a:graphic xmlns:a="http://schemas.openxmlformats.org/drawingml/2006/main">
+              <a:graphicData uri="http://schemas.openxmlformats.org/drawingml/2006/picture">
+                <pic:pic xmlns:pic="http://schemas.openxmlformats.org/drawingml/2006/picture">
+                  <pic:nvPicPr>
+                    <pic:cNvPr id="0" name="Picture 8"/>
+                    <pic:cNvPicPr>
+                      <a:picLocks noChangeAspect="1" noChangeArrowheads="1"/>
+                    </pic:cNvPicPr>
+                  </pic:nvPicPr>
+                  <pic:blipFill>
+                    <a:blip r:embed="rId11" cstate="print">
+                      <a:extLst>
+                        <a:ext uri="{28A0092B-C50C-407E-A947-70E740481C1C}">
+                          <a14:useLocalDpi xmlns:a14="http://schemas.microsoft.com/office/drawing/2010/main" val="0"/>
+                        </a:ext>
+                      </a:extLst>
+                    </a:blip>
+                    <a:srcRect/>
+                    <a:stretch>
+                      <a:fillRect/>
+                    </a:stretch>
+                  </pic:blipFill>
+                  <pic:spPr bwMode="auto">
+                    <a:xfrm>
+                      <a:off x="0" y="0"/>
+                      <a:ext cx="2992538" cy="2509963"/>
+                    </a:xfrm>
+                    <a:prstGeom prst="rect">
+                      <a:avLst/>
+                    </a:prstGeom>
+                    <a:noFill/>
+                    <a:ln>
+                      <a:noFill/>
+                    </a:ln>
+                  </pic:spPr>
+                </pic:pic>
+              </a:graphicData>
+            </a:graphic>
+          </wp:inline>
+        </w:drawing>
+      </w:r>
+      <w:r>
+        <w:rPr>
+          <w:noProof/>
+        </w:rPr>
+        <w:drawing>
+          <wp:inline distT="0" distB="0" distL="0" distR="0">
+            <wp:extent cx="2970479" cy="1949575"/>
+            <wp:effectExtent l="0" t="0" r="1905" b="0"/>
+            <wp:docPr id="9" name="Picture 9"/>
+            <wp:cNvGraphicFramePr>
+              <a:graphicFrameLocks xmlns:a="http://schemas.openxmlformats.org/drawingml/2006/main" noChangeAspect="1"/>
+            </wp:cNvGraphicFramePr>
+            <a:graphic xmlns:a="http://schemas.openxmlformats.org/drawingml/2006/main">
+              <a:graphicData uri="http://schemas.openxmlformats.org/drawingml/2006/picture">
+                <pic:pic xmlns:pic="http://schemas.openxmlformats.org/drawingml/2006/picture">
+                  <pic:nvPicPr>
+                    <pic:cNvPr id="0" name="Picture 9"/>
+                    <pic:cNvPicPr>
+                      <a:picLocks noChangeAspect="1" noChangeArrowheads="1"/>
+                    </pic:cNvPicPr>
+                  </pic:nvPicPr>
+                  <pic:blipFill>
+                    <a:blip r:embed="rId12" cstate="print">
+                      <a:extLst>
+                        <a:ext uri="{28A0092B-C50C-407E-A947-70E740481C1C}">
+                          <a14:useLocalDpi xmlns:a14="http://schemas.microsoft.com/office/drawing/2010/main" val="0"/>
+                        </a:ext>
+                      </a:extLst>
+                    </a:blip>
+                    <a:srcRect/>
+                    <a:stretch>
+                      <a:fillRect/>
+                    </a:stretch>
+                  </pic:blipFill>
+                  <pic:spPr bwMode="auto">
+                    <a:xfrm>
+                      <a:off x="0" y="0"/>
+                      <a:ext cx="2995119" cy="1965747"/>
+                    </a:xfrm>
+                    <a:prstGeom prst="rect">
+                      <a:avLst/>
+                    </a:prstGeom>
+                    <a:noFill/>
+                    <a:ln>
+                      <a:noFill/>
+                    </a:ln>
+                  </pic:spPr>
+                </pic:pic>
+              </a:graphicData>
+            </a:graphic>
+          </wp:inline>
+        </w:drawing>
+      </w:r>
       <w:bookmarkStart w:id="0" w:name="_GoBack"/>
       <w:bookmarkEnd w:id="0"/>
     </w:p>
-    <w:p>
-      <w:pPr>
-        <w:pStyle w:val="NoSpacing"/>
-      </w:pPr>
-      <w:r>
-        <w:rPr>
-          <w:b/>
-        </w:rPr>
-        <w:t>Local</w:t>
-      </w:r>
-      <w:r>
-        <w:t xml:space="preserve">: </w:t>
-      </w:r>
-      <w:r>
-        <w:t>D:\dev\CSS-6_Internet</w:t>
-      </w:r>
-    </w:p>
-    <w:p>
-      <w:pPr>
-        <w:pStyle w:val="NoSpacing"/>
-        <w:ind w:firstLine="720"/>
-      </w:pPr>
-      <w:r>
-        <w:rPr>
-          <w:b/>
-        </w:rPr>
-        <w:t>Repo</w:t>
-      </w:r>
-      <w:r>
-        <w:t xml:space="preserve">: </w:t>
-      </w:r>
-      <w:r>
-        <w:t>CSS-6_Internet</w:t>
-      </w:r>
-      <w:r>
-        <w:tab/>
-      </w:r>
-    </w:p>
-    <w:p>
-      <w:pPr>
-        <w:pStyle w:val="NoSpacing"/>
-        <w:ind w:left="720" w:firstLine="720"/>
-      </w:pPr>
-      <w:r>
-        <w:rPr>
-          <w:b/>
-        </w:rPr>
-        <w:t>Branch</w:t>
-      </w:r>
-      <w:r>
-        <w:t>:</w:t>
-      </w:r>
-      <w:r>
-        <w:tab/>
-        <w:t>Master</w:t>
-      </w:r>
-    </w:p>
-    <w:p>
-      <w:pPr>
-        <w:pStyle w:val="NoSpacing"/>
-        <w:ind w:left="1440" w:firstLine="720"/>
-      </w:pPr>
-      <w:r>
-        <w:rPr>
-          <w:b/>
-        </w:rPr>
-        <w:t>Commit</w:t>
-      </w:r>
-      <w:r>
-        <w:t xml:space="preserve">: </w:t>
-      </w:r>
-      <w:r>
-        <w:t>Added text in left column.</w:t>
-      </w:r>
-    </w:p>
-    <w:p>
-      <w:pPr>
-        <w:pStyle w:val="NoSpacing"/>
-        <w:ind w:left="2160" w:firstLine="720"/>
-      </w:pPr>
-      <w:r>
-        <w:rPr>
-          <w:b/>
-        </w:rPr>
-        <w:t>TODO</w:t>
-      </w:r>
-      <w:r>
-        <w:t>:</w:t>
-      </w:r>
-    </w:p>
-    <w:p/>
     <w:sectPr>
       <w:pgSz w:w="12240" w:h="15840"/>
       <w:pgMar w:top="1440" w:right="1440" w:bottom="1440" w:left="1440" w:header="720" w:footer="720" w:gutter="0"/>

</xml_diff>

<commit_message>
Added grey bar in left column.
</commit_message>
<xml_diff>
--- a/log_CSS-6_Internet.docx
+++ b/log_CSS-6_Internet.docx
@@ -1081,9 +1081,212 @@
           </wp:inline>
         </w:drawing>
       </w:r>
+    </w:p>
+    <w:p>
+      <w:pPr>
+        <w:pStyle w:val="NoSpacing"/>
+      </w:pPr>
+      <w:r>
+        <w:rPr>
+          <w:b/>
+        </w:rPr>
+        <w:t>Local</w:t>
+      </w:r>
+      <w:r>
+        <w:t xml:space="preserve">: </w:t>
+      </w:r>
+      <w:r>
+        <w:t>D:\dev\CSS-6_Internet</w:t>
+      </w:r>
+    </w:p>
+    <w:p>
+      <w:pPr>
+        <w:pStyle w:val="NoSpacing"/>
+        <w:ind w:firstLine="720"/>
+      </w:pPr>
+      <w:r>
+        <w:rPr>
+          <w:b/>
+        </w:rPr>
+        <w:t>Repo</w:t>
+      </w:r>
+      <w:r>
+        <w:t xml:space="preserve">: </w:t>
+      </w:r>
+      <w:r>
+        <w:t>CSS-6_Internet</w:t>
+      </w:r>
+      <w:r>
+        <w:tab/>
+      </w:r>
+    </w:p>
+    <w:p>
+      <w:pPr>
+        <w:pStyle w:val="NoSpacing"/>
+        <w:ind w:left="720" w:firstLine="720"/>
+      </w:pPr>
+      <w:r>
+        <w:rPr>
+          <w:b/>
+        </w:rPr>
+        <w:t>Branch</w:t>
+      </w:r>
+      <w:r>
+        <w:t>:</w:t>
+      </w:r>
+      <w:r>
+        <w:tab/>
+        <w:t>Master</w:t>
+      </w:r>
+    </w:p>
+    <w:p>
+      <w:pPr>
+        <w:ind w:left="1440" w:firstLine="720"/>
+      </w:pPr>
+      <w:r>
+        <w:rPr>
+          <w:b/>
+        </w:rPr>
+        <w:t>Commit</w:t>
+      </w:r>
+      <w:r>
+        <w:t>: Added links in left column.</w:t>
+      </w:r>
+    </w:p>
+    <w:p/>
+    <w:p>
+      <w:r>
+        <w:rPr>
+          <w:noProof/>
+        </w:rPr>
+        <w:lastRenderedPageBreak/>
+        <w:drawing>
+          <wp:inline distT="0" distB="0" distL="0" distR="0">
+            <wp:extent cx="5943600" cy="5486400"/>
+            <wp:effectExtent l="0" t="0" r="0" b="0"/>
+            <wp:docPr id="10" name="Picture 10"/>
+            <wp:cNvGraphicFramePr>
+              <a:graphicFrameLocks xmlns:a="http://schemas.openxmlformats.org/drawingml/2006/main" noChangeAspect="1"/>
+            </wp:cNvGraphicFramePr>
+            <a:graphic xmlns:a="http://schemas.openxmlformats.org/drawingml/2006/main">
+              <a:graphicData uri="http://schemas.openxmlformats.org/drawingml/2006/picture">
+                <pic:pic xmlns:pic="http://schemas.openxmlformats.org/drawingml/2006/picture">
+                  <pic:nvPicPr>
+                    <pic:cNvPr id="0" name="Picture 10"/>
+                    <pic:cNvPicPr>
+                      <a:picLocks noChangeAspect="1" noChangeArrowheads="1"/>
+                    </pic:cNvPicPr>
+                  </pic:nvPicPr>
+                  <pic:blipFill>
+                    <a:blip r:embed="rId13">
+                      <a:extLst>
+                        <a:ext uri="{28A0092B-C50C-407E-A947-70E740481C1C}">
+                          <a14:useLocalDpi xmlns:a14="http://schemas.microsoft.com/office/drawing/2010/main" val="0"/>
+                        </a:ext>
+                      </a:extLst>
+                    </a:blip>
+                    <a:srcRect/>
+                    <a:stretch>
+                      <a:fillRect/>
+                    </a:stretch>
+                  </pic:blipFill>
+                  <pic:spPr bwMode="auto">
+                    <a:xfrm>
+                      <a:off x="0" y="0"/>
+                      <a:ext cx="5943600" cy="5486400"/>
+                    </a:xfrm>
+                    <a:prstGeom prst="rect">
+                      <a:avLst/>
+                    </a:prstGeom>
+                    <a:noFill/>
+                    <a:ln>
+                      <a:noFill/>
+                    </a:ln>
+                  </pic:spPr>
+                </pic:pic>
+              </a:graphicData>
+            </a:graphic>
+          </wp:inline>
+        </w:drawing>
+      </w:r>
+    </w:p>
+    <w:p>
+      <w:pPr>
+        <w:pStyle w:val="NoSpacing"/>
+      </w:pPr>
+      <w:r>
+        <w:rPr>
+          <w:b/>
+        </w:rPr>
+        <w:t>Local</w:t>
+      </w:r>
+      <w:r>
+        <w:t xml:space="preserve">: </w:t>
+      </w:r>
+      <w:r>
+        <w:t>D:\dev\CSS-6_Internet</w:t>
+      </w:r>
+    </w:p>
+    <w:p>
+      <w:pPr>
+        <w:pStyle w:val="NoSpacing"/>
+        <w:ind w:firstLine="720"/>
+      </w:pPr>
+      <w:r>
+        <w:rPr>
+          <w:b/>
+        </w:rPr>
+        <w:t>Repo</w:t>
+      </w:r>
+      <w:r>
+        <w:t xml:space="preserve">: </w:t>
+      </w:r>
+      <w:r>
+        <w:t>CSS-6_Internet</w:t>
+      </w:r>
+      <w:r>
+        <w:tab/>
+      </w:r>
+    </w:p>
+    <w:p>
+      <w:pPr>
+        <w:pStyle w:val="NoSpacing"/>
+        <w:ind w:left="720" w:firstLine="720"/>
+      </w:pPr>
+      <w:r>
+        <w:rPr>
+          <w:b/>
+        </w:rPr>
+        <w:t>Branch</w:t>
+      </w:r>
+      <w:r>
+        <w:t>:</w:t>
+      </w:r>
+      <w:r>
+        <w:tab/>
+        <w:t>Master</w:t>
+      </w:r>
+    </w:p>
+    <w:p>
+      <w:pPr>
+        <w:ind w:left="1440" w:firstLine="720"/>
+      </w:pPr>
+      <w:r>
+        <w:rPr>
+          <w:b/>
+        </w:rPr>
+        <w:t>Commit</w:t>
+      </w:r>
+      <w:r>
+        <w:t xml:space="preserve">: </w:t>
+      </w:r>
       <w:bookmarkStart w:id="0" w:name="_GoBack"/>
+      <w:r>
+        <w:t>Added grey bar in left column.</w:t>
+      </w:r>
       <w:bookmarkEnd w:id="0"/>
     </w:p>
+    <w:p/>
     <w:sectPr>
       <w:pgSz w:w="12240" w:h="15840"/>
       <w:pgMar w:top="1440" w:right="1440" w:bottom="1440" w:left="1440" w:header="720" w:footer="720" w:gutter="0"/>

</xml_diff>

<commit_message>
Added text in ad-image
</commit_message>
<xml_diff>
--- a/log_CSS-6_Internet.docx
+++ b/log_CSS-6_Internet.docx
@@ -1280,9 +1280,144 @@
       <w:r>
         <w:t xml:space="preserve">: </w:t>
       </w:r>
+      <w:r>
+        <w:t>Added grey bar in left column.</w:t>
+      </w:r>
+    </w:p>
+    <w:p>
+      <w:r>
+        <w:br w:type="page"/>
+      </w:r>
+    </w:p>
+    <w:p>
+      <w:r>
+        <w:rPr>
+          <w:noProof/>
+        </w:rPr>
+        <w:lastRenderedPageBreak/>
+        <w:drawing>
+          <wp:inline distT="0" distB="0" distL="0" distR="0">
+            <wp:extent cx="5950585" cy="4967605"/>
+            <wp:effectExtent l="0" t="0" r="0" b="4445"/>
+            <wp:docPr id="11" name="Picture 11"/>
+            <wp:cNvGraphicFramePr>
+              <a:graphicFrameLocks xmlns:a="http://schemas.openxmlformats.org/drawingml/2006/main" noChangeAspect="1"/>
+            </wp:cNvGraphicFramePr>
+            <a:graphic xmlns:a="http://schemas.openxmlformats.org/drawingml/2006/main">
+              <a:graphicData uri="http://schemas.openxmlformats.org/drawingml/2006/picture">
+                <pic:pic xmlns:pic="http://schemas.openxmlformats.org/drawingml/2006/picture">
+                  <pic:nvPicPr>
+                    <pic:cNvPr id="0" name="Picture 11"/>
+                    <pic:cNvPicPr>
+                      <a:picLocks noChangeAspect="1" noChangeArrowheads="1"/>
+                    </pic:cNvPicPr>
+                  </pic:nvPicPr>
+                  <pic:blipFill>
+                    <a:blip r:embed="rId14">
+                      <a:extLst>
+                        <a:ext uri="{28A0092B-C50C-407E-A947-70E740481C1C}">
+                          <a14:useLocalDpi xmlns:a14="http://schemas.microsoft.com/office/drawing/2010/main" val="0"/>
+                        </a:ext>
+                      </a:extLst>
+                    </a:blip>
+                    <a:srcRect/>
+                    <a:stretch>
+                      <a:fillRect/>
+                    </a:stretch>
+                  </pic:blipFill>
+                  <pic:spPr bwMode="auto">
+                    <a:xfrm>
+                      <a:off x="0" y="0"/>
+                      <a:ext cx="5950585" cy="4967605"/>
+                    </a:xfrm>
+                    <a:prstGeom prst="rect">
+                      <a:avLst/>
+                    </a:prstGeom>
+                    <a:noFill/>
+                    <a:ln>
+                      <a:noFill/>
+                    </a:ln>
+                  </pic:spPr>
+                </pic:pic>
+              </a:graphicData>
+            </a:graphic>
+          </wp:inline>
+        </w:drawing>
+      </w:r>
+    </w:p>
+    <w:p>
+      <w:pPr>
+        <w:pStyle w:val="NoSpacing"/>
+      </w:pPr>
+      <w:r>
+        <w:rPr>
+          <w:b/>
+        </w:rPr>
+        <w:t>Local</w:t>
+      </w:r>
+      <w:r>
+        <w:t xml:space="preserve">: </w:t>
+      </w:r>
+      <w:r>
+        <w:t>D:\dev\CSS-6_Internet</w:t>
+      </w:r>
+    </w:p>
+    <w:p>
+      <w:pPr>
+        <w:pStyle w:val="NoSpacing"/>
+        <w:ind w:firstLine="720"/>
+      </w:pPr>
+      <w:r>
+        <w:rPr>
+          <w:b/>
+        </w:rPr>
+        <w:t>Repo</w:t>
+      </w:r>
+      <w:r>
+        <w:t xml:space="preserve">: </w:t>
+      </w:r>
+      <w:r>
+        <w:t>CSS-6_Internet</w:t>
+      </w:r>
+      <w:r>
+        <w:tab/>
+      </w:r>
+    </w:p>
+    <w:p>
+      <w:pPr>
+        <w:pStyle w:val="NoSpacing"/>
+        <w:ind w:left="720" w:firstLine="720"/>
+      </w:pPr>
+      <w:r>
+        <w:rPr>
+          <w:b/>
+        </w:rPr>
+        <w:t>Branch</w:t>
+      </w:r>
+      <w:r>
+        <w:t>:</w:t>
+      </w:r>
+      <w:r>
+        <w:tab/>
+        <w:t>Master</w:t>
+      </w:r>
+    </w:p>
+    <w:p>
+      <w:pPr>
+        <w:ind w:left="1440" w:firstLine="720"/>
+      </w:pPr>
+      <w:r>
+        <w:rPr>
+          <w:b/>
+        </w:rPr>
+        <w:t>Commit</w:t>
+      </w:r>
+      <w:r>
+        <w:t xml:space="preserve">: </w:t>
+      </w:r>
       <w:bookmarkStart w:id="0" w:name="_GoBack"/>
       <w:r>
-        <w:t>Added grey bar in left column.</w:t>
+        <w:t>Added text in ad-image</w:t>
       </w:r>
       <w:bookmarkEnd w:id="0"/>
     </w:p>

</xml_diff>

<commit_message>
Added ninja image in ad.
</commit_message>
<xml_diff>
--- a/log_CSS-6_Internet.docx
+++ b/log_CSS-6_Internet.docx
@@ -1415,9 +1415,144 @@
       <w:r>
         <w:t xml:space="preserve">: </w:t>
       </w:r>
+      <w:r>
+        <w:t>Added text in ad-image</w:t>
+      </w:r>
+    </w:p>
+    <w:p>
+      <w:r>
+        <w:br w:type="page"/>
+      </w:r>
+    </w:p>
+    <w:p>
+      <w:r>
+        <w:rPr>
+          <w:noProof/>
+        </w:rPr>
+        <w:lastRenderedPageBreak/>
+        <w:drawing>
+          <wp:inline distT="0" distB="0" distL="0" distR="0">
+            <wp:extent cx="5963920" cy="4285615"/>
+            <wp:effectExtent l="0" t="0" r="0" b="635"/>
+            <wp:docPr id="12" name="Picture 12"/>
+            <wp:cNvGraphicFramePr>
+              <a:graphicFrameLocks xmlns:a="http://schemas.openxmlformats.org/drawingml/2006/main" noChangeAspect="1"/>
+            </wp:cNvGraphicFramePr>
+            <a:graphic xmlns:a="http://schemas.openxmlformats.org/drawingml/2006/main">
+              <a:graphicData uri="http://schemas.openxmlformats.org/drawingml/2006/picture">
+                <pic:pic xmlns:pic="http://schemas.openxmlformats.org/drawingml/2006/picture">
+                  <pic:nvPicPr>
+                    <pic:cNvPr id="0" name="Picture 12"/>
+                    <pic:cNvPicPr>
+                      <a:picLocks noChangeAspect="1" noChangeArrowheads="1"/>
+                    </pic:cNvPicPr>
+                  </pic:nvPicPr>
+                  <pic:blipFill>
+                    <a:blip r:embed="rId15">
+                      <a:extLst>
+                        <a:ext uri="{28A0092B-C50C-407E-A947-70E740481C1C}">
+                          <a14:useLocalDpi xmlns:a14="http://schemas.microsoft.com/office/drawing/2010/main" val="0"/>
+                        </a:ext>
+                      </a:extLst>
+                    </a:blip>
+                    <a:srcRect/>
+                    <a:stretch>
+                      <a:fillRect/>
+                    </a:stretch>
+                  </pic:blipFill>
+                  <pic:spPr bwMode="auto">
+                    <a:xfrm>
+                      <a:off x="0" y="0"/>
+                      <a:ext cx="5963920" cy="4285615"/>
+                    </a:xfrm>
+                    <a:prstGeom prst="rect">
+                      <a:avLst/>
+                    </a:prstGeom>
+                    <a:noFill/>
+                    <a:ln>
+                      <a:noFill/>
+                    </a:ln>
+                  </pic:spPr>
+                </pic:pic>
+              </a:graphicData>
+            </a:graphic>
+          </wp:inline>
+        </w:drawing>
+      </w:r>
+    </w:p>
+    <w:p>
+      <w:pPr>
+        <w:pStyle w:val="NoSpacing"/>
+      </w:pPr>
+      <w:r>
+        <w:rPr>
+          <w:b/>
+        </w:rPr>
+        <w:t>Local</w:t>
+      </w:r>
+      <w:r>
+        <w:t xml:space="preserve">: </w:t>
+      </w:r>
+      <w:r>
+        <w:t>D:\dev\CSS-6_Internet</w:t>
+      </w:r>
+    </w:p>
+    <w:p>
+      <w:pPr>
+        <w:pStyle w:val="NoSpacing"/>
+        <w:ind w:firstLine="720"/>
+      </w:pPr>
+      <w:r>
+        <w:rPr>
+          <w:b/>
+        </w:rPr>
+        <w:t>Repo</w:t>
+      </w:r>
+      <w:r>
+        <w:t xml:space="preserve">: </w:t>
+      </w:r>
+      <w:r>
+        <w:t>CSS-6_Internet</w:t>
+      </w:r>
+      <w:r>
+        <w:tab/>
+      </w:r>
+    </w:p>
+    <w:p>
+      <w:pPr>
+        <w:pStyle w:val="NoSpacing"/>
+        <w:ind w:left="720" w:firstLine="720"/>
+      </w:pPr>
+      <w:r>
+        <w:rPr>
+          <w:b/>
+        </w:rPr>
+        <w:t>Branch</w:t>
+      </w:r>
+      <w:r>
+        <w:t>:</w:t>
+      </w:r>
+      <w:r>
+        <w:tab/>
+        <w:t>Master</w:t>
+      </w:r>
+    </w:p>
+    <w:p>
+      <w:pPr>
+        <w:ind w:left="1440" w:firstLine="720"/>
+      </w:pPr>
+      <w:r>
+        <w:rPr>
+          <w:b/>
+        </w:rPr>
+        <w:t>Commit</w:t>
+      </w:r>
+      <w:r>
+        <w:t xml:space="preserve">: </w:t>
+      </w:r>
       <w:bookmarkStart w:id="0" w:name="_GoBack"/>
       <w:r>
-        <w:t>Added text in ad-image</w:t>
+        <w:t>Added ninja image in ad.</w:t>
       </w:r>
       <w:bookmarkEnd w:id="0"/>
     </w:p>

</xml_diff>

<commit_message>
Added link named Learn More
</commit_message>
<xml_diff>
--- a/log_CSS-6_Internet.docx
+++ b/log_CSS-6_Internet.docx
@@ -296,10 +296,7 @@
         <w:t>Commit</w:t>
       </w:r>
       <w:r>
-        <w:t xml:space="preserve">: </w:t>
-      </w:r>
-      <w:r>
-        <w:t>Overlay globe over header.</w:t>
+        <w:t>: Overlay globe over header.</w:t>
       </w:r>
     </w:p>
     <w:p>
@@ -593,10 +590,7 @@
         <w:t>Commit</w:t>
       </w:r>
       <w:r>
-        <w:t xml:space="preserve">: </w:t>
-      </w:r>
-      <w:r>
-        <w:t>Changed color of second part of title</w:t>
+        <w:t>: Changed color of second part of title</w:t>
       </w:r>
     </w:p>
     <w:p>
@@ -745,10 +739,7 @@
         <w:t>Commit</w:t>
       </w:r>
       <w:r>
-        <w:t xml:space="preserve">: </w:t>
-      </w:r>
-      <w:r>
-        <w:t>Added</w:t>
+        <w:t>: Added</w:t>
       </w:r>
       <w:r>
         <w:t xml:space="preserve"> two cols in main section.</w:t>
@@ -1550,9 +1541,213 @@
       <w:r>
         <w:t xml:space="preserve">: </w:t>
       </w:r>
+      <w:r>
+        <w:t>Added ninja image in ad.</w:t>
+      </w:r>
+    </w:p>
+    <w:p>
+      <w:pPr>
+        <w:ind w:left="1440" w:firstLine="720"/>
+      </w:pPr>
+    </w:p>
+    <w:p>
+      <w:pPr>
+        <w:rPr>
+          <w:noProof/>
+        </w:rPr>
+      </w:pPr>
+      <w:r>
+        <w:rPr>
+          <w:noProof/>
+        </w:rPr>
+        <w:br w:type="page"/>
+      </w:r>
+    </w:p>
+    <w:p>
+      <w:r>
+        <w:rPr>
+          <w:noProof/>
+        </w:rPr>
+        <w:lastRenderedPageBreak/>
+        <w:drawing>
+          <wp:inline distT="0" distB="0" distL="0" distR="0">
+            <wp:extent cx="2945153" cy="2063433"/>
+            <wp:effectExtent l="0" t="0" r="7620" b="0"/>
+            <wp:docPr id="13" name="Picture 13"/>
+            <wp:cNvGraphicFramePr>
+              <a:graphicFrameLocks xmlns:a="http://schemas.openxmlformats.org/drawingml/2006/main" noChangeAspect="1"/>
+            </wp:cNvGraphicFramePr>
+            <a:graphic xmlns:a="http://schemas.openxmlformats.org/drawingml/2006/main">
+              <a:graphicData uri="http://schemas.openxmlformats.org/drawingml/2006/picture">
+                <pic:pic xmlns:pic="http://schemas.openxmlformats.org/drawingml/2006/picture">
+                  <pic:nvPicPr>
+                    <pic:cNvPr id="0" name="Picture 1"/>
+                    <pic:cNvPicPr>
+                      <a:picLocks noChangeAspect="1" noChangeArrowheads="1"/>
+                    </pic:cNvPicPr>
+                  </pic:nvPicPr>
+                  <pic:blipFill>
+                    <a:blip r:embed="rId16" cstate="print">
+                      <a:extLst>
+                        <a:ext uri="{28A0092B-C50C-407E-A947-70E740481C1C}">
+                          <a14:useLocalDpi xmlns:a14="http://schemas.microsoft.com/office/drawing/2010/main" val="0"/>
+                        </a:ext>
+                      </a:extLst>
+                    </a:blip>
+                    <a:srcRect/>
+                    <a:stretch>
+                      <a:fillRect/>
+                    </a:stretch>
+                  </pic:blipFill>
+                  <pic:spPr bwMode="auto">
+                    <a:xfrm>
+                      <a:off x="0" y="0"/>
+                      <a:ext cx="2989389" cy="2094426"/>
+                    </a:xfrm>
+                    <a:prstGeom prst="rect">
+                      <a:avLst/>
+                    </a:prstGeom>
+                    <a:noFill/>
+                    <a:ln>
+                      <a:noFill/>
+                    </a:ln>
+                  </pic:spPr>
+                </pic:pic>
+              </a:graphicData>
+            </a:graphic>
+          </wp:inline>
+        </w:drawing>
+      </w:r>
+      <w:r>
+        <w:rPr>
+          <w:noProof/>
+        </w:rPr>
+        <w:drawing>
+          <wp:inline distT="0" distB="0" distL="0" distR="0">
+            <wp:extent cx="2832957" cy="2337884"/>
+            <wp:effectExtent l="0" t="0" r="5715" b="5715"/>
+            <wp:docPr id="14" name="Picture 14"/>
+            <wp:cNvGraphicFramePr>
+              <a:graphicFrameLocks xmlns:a="http://schemas.openxmlformats.org/drawingml/2006/main" noChangeAspect="1"/>
+            </wp:cNvGraphicFramePr>
+            <a:graphic xmlns:a="http://schemas.openxmlformats.org/drawingml/2006/main">
+              <a:graphicData uri="http://schemas.openxmlformats.org/drawingml/2006/picture">
+                <pic:pic xmlns:pic="http://schemas.openxmlformats.org/drawingml/2006/picture">
+                  <pic:nvPicPr>
+                    <pic:cNvPr id="0" name="Picture 2"/>
+                    <pic:cNvPicPr>
+                      <a:picLocks noChangeAspect="1" noChangeArrowheads="1"/>
+                    </pic:cNvPicPr>
+                  </pic:nvPicPr>
+                  <pic:blipFill>
+                    <a:blip r:embed="rId17" cstate="print">
+                      <a:extLst>
+                        <a:ext uri="{28A0092B-C50C-407E-A947-70E740481C1C}">
+                          <a14:useLocalDpi xmlns:a14="http://schemas.microsoft.com/office/drawing/2010/main" val="0"/>
+                        </a:ext>
+                      </a:extLst>
+                    </a:blip>
+                    <a:srcRect/>
+                    <a:stretch>
+                      <a:fillRect/>
+                    </a:stretch>
+                  </pic:blipFill>
+                  <pic:spPr bwMode="auto">
+                    <a:xfrm>
+                      <a:off x="0" y="0"/>
+                      <a:ext cx="2846780" cy="2349291"/>
+                    </a:xfrm>
+                    <a:prstGeom prst="rect">
+                      <a:avLst/>
+                    </a:prstGeom>
+                    <a:noFill/>
+                    <a:ln>
+                      <a:noFill/>
+                    </a:ln>
+                  </pic:spPr>
+                </pic:pic>
+              </a:graphicData>
+            </a:graphic>
+          </wp:inline>
+        </w:drawing>
+      </w:r>
+    </w:p>
+    <w:p>
+      <w:pPr>
+        <w:pStyle w:val="NoSpacing"/>
+      </w:pPr>
+      <w:r>
+        <w:rPr>
+          <w:b/>
+        </w:rPr>
+        <w:t>Local</w:t>
+      </w:r>
+      <w:r>
+        <w:t xml:space="preserve">: </w:t>
+      </w:r>
+      <w:r>
+        <w:t>D:\dev\CSS-6_Internet</w:t>
+      </w:r>
+    </w:p>
+    <w:p>
+      <w:pPr>
+        <w:pStyle w:val="NoSpacing"/>
+        <w:ind w:firstLine="720"/>
+      </w:pPr>
+      <w:r>
+        <w:rPr>
+          <w:b/>
+        </w:rPr>
+        <w:t>Repo</w:t>
+      </w:r>
+      <w:r>
+        <w:t xml:space="preserve">: </w:t>
+      </w:r>
+      <w:r>
+        <w:t>CSS-6_Internet</w:t>
+      </w:r>
+      <w:r>
+        <w:tab/>
+      </w:r>
+    </w:p>
+    <w:p>
+      <w:pPr>
+        <w:pStyle w:val="NoSpacing"/>
+        <w:ind w:left="720" w:firstLine="720"/>
+      </w:pPr>
+      <w:r>
+        <w:rPr>
+          <w:b/>
+        </w:rPr>
+        <w:t>Branch</w:t>
+      </w:r>
+      <w:r>
+        <w:t>:</w:t>
+      </w:r>
+      <w:r>
+        <w:tab/>
+        <w:t>Master</w:t>
+      </w:r>
+    </w:p>
+    <w:p>
+      <w:pPr>
+        <w:ind w:left="1440" w:firstLine="720"/>
+      </w:pPr>
+      <w:r>
+        <w:rPr>
+          <w:b/>
+        </w:rPr>
+        <w:t>Commit</w:t>
+      </w:r>
+      <w:r>
+        <w:t xml:space="preserve">: </w:t>
+      </w:r>
       <w:bookmarkStart w:id="0" w:name="_GoBack"/>
       <w:r>
-        <w:t>Added ninja image in ad.</w:t>
+        <w:t xml:space="preserve">Added </w:t>
+      </w:r>
+      <w:r>
+        <w:t>link named ‘Learn More’</w:t>
       </w:r>
       <w:bookmarkEnd w:id="0"/>
     </w:p>

</xml_diff>

<commit_message>
Added home image in top left of the column on the right of the main content
</commit_message>
<xml_diff>
--- a/log_CSS-6_Internet.docx
+++ b/log_CSS-6_Internet.docx
@@ -1740,14 +1740,146 @@
         <w:t>Commit</w:t>
       </w:r>
       <w:r>
+        <w:t xml:space="preserve">: Added </w:t>
+      </w:r>
+      <w:r>
+        <w:t>link named ‘Learn More’</w:t>
+      </w:r>
+    </w:p>
+    <w:p>
+      <w:r>
+        <w:br w:type="page"/>
+      </w:r>
+    </w:p>
+    <w:p>
+      <w:r>
+        <w:rPr>
+          <w:noProof/>
+        </w:rPr>
+        <w:lastRenderedPageBreak/>
+        <w:drawing>
+          <wp:inline distT="0" distB="0" distL="0" distR="0">
+            <wp:extent cx="3444528" cy="2967593"/>
+            <wp:effectExtent l="0" t="0" r="3810" b="4445"/>
+            <wp:docPr id="15" name="Picture 15"/>
+            <wp:cNvGraphicFramePr>
+              <a:graphicFrameLocks xmlns:a="http://schemas.openxmlformats.org/drawingml/2006/main" noChangeAspect="1"/>
+            </wp:cNvGraphicFramePr>
+            <a:graphic xmlns:a="http://schemas.openxmlformats.org/drawingml/2006/main">
+              <a:graphicData uri="http://schemas.openxmlformats.org/drawingml/2006/picture">
+                <pic:pic xmlns:pic="http://schemas.openxmlformats.org/drawingml/2006/picture">
+                  <pic:nvPicPr>
+                    <pic:cNvPr id="0" name="Picture 3"/>
+                    <pic:cNvPicPr>
+                      <a:picLocks noChangeAspect="1" noChangeArrowheads="1"/>
+                    </pic:cNvPicPr>
+                  </pic:nvPicPr>
+                  <pic:blipFill>
+                    <a:blip r:embed="rId18" cstate="print">
+                      <a:extLst>
+                        <a:ext uri="{28A0092B-C50C-407E-A947-70E740481C1C}">
+                          <a14:useLocalDpi xmlns:a14="http://schemas.microsoft.com/office/drawing/2010/main" val="0"/>
+                        </a:ext>
+                      </a:extLst>
+                    </a:blip>
+                    <a:srcRect/>
+                    <a:stretch>
+                      <a:fillRect/>
+                    </a:stretch>
+                  </pic:blipFill>
+                  <pic:spPr bwMode="auto">
+                    <a:xfrm>
+                      <a:off x="0" y="0"/>
+                      <a:ext cx="3454748" cy="2976398"/>
+                    </a:xfrm>
+                    <a:prstGeom prst="rect">
+                      <a:avLst/>
+                    </a:prstGeom>
+                    <a:noFill/>
+                    <a:ln>
+                      <a:noFill/>
+                    </a:ln>
+                  </pic:spPr>
+                </pic:pic>
+              </a:graphicData>
+            </a:graphic>
+          </wp:inline>
+        </w:drawing>
+      </w:r>
+    </w:p>
+    <w:p>
+      <w:pPr>
+        <w:pStyle w:val="NoSpacing"/>
+      </w:pPr>
+      <w:r>
+        <w:rPr>
+          <w:b/>
+        </w:rPr>
+        <w:t>Local</w:t>
+      </w:r>
+      <w:r>
+        <w:t xml:space="preserve">: </w:t>
+      </w:r>
+      <w:r>
+        <w:t>D:\dev\CSS-6_Internet</w:t>
+      </w:r>
+    </w:p>
+    <w:p>
+      <w:pPr>
+        <w:pStyle w:val="NoSpacing"/>
+        <w:ind w:firstLine="720"/>
+      </w:pPr>
+      <w:r>
+        <w:rPr>
+          <w:b/>
+        </w:rPr>
+        <w:t>Repo</w:t>
+      </w:r>
+      <w:r>
+        <w:t xml:space="preserve">: </w:t>
+      </w:r>
+      <w:r>
+        <w:t>CSS-6_Internet</w:t>
+      </w:r>
+      <w:r>
+        <w:tab/>
+      </w:r>
+    </w:p>
+    <w:p>
+      <w:pPr>
+        <w:pStyle w:val="NoSpacing"/>
+        <w:ind w:left="720" w:firstLine="720"/>
+      </w:pPr>
+      <w:r>
+        <w:rPr>
+          <w:b/>
+        </w:rPr>
+        <w:t>Branch</w:t>
+      </w:r>
+      <w:r>
+        <w:t>:</w:t>
+      </w:r>
+      <w:r>
+        <w:tab/>
+        <w:t>Master</w:t>
+      </w:r>
+    </w:p>
+    <w:p>
+      <w:pPr>
+        <w:ind w:left="1440" w:firstLine="720"/>
+      </w:pPr>
+      <w:r>
+        <w:rPr>
+          <w:b/>
+        </w:rPr>
+        <w:t>Commit</w:t>
+      </w:r>
+      <w:r>
         <w:t xml:space="preserve">: </w:t>
       </w:r>
       <w:bookmarkStart w:id="0" w:name="_GoBack"/>
       <w:r>
-        <w:t xml:space="preserve">Added </w:t>
-      </w:r>
-      <w:r>
-        <w:t>link named ‘Learn More’</w:t>
+        <w:t>Added home image in top left of the column on the right of the main content</w:t>
       </w:r>
       <w:bookmarkEnd w:id="0"/>
     </w:p>

</xml_diff>